<commit_message>
(feat) add README file
</commit_message>
<xml_diff>
--- a/README.docx
+++ b/README.docx
@@ -12,7 +12,6 @@
           <w:szCs w:val="32"/>
         </w:rPr>
       </w:pPr>
-      <w:proofErr w:type="spellStart"/>
       <w:r>
         <w:rPr>
           <w:b/>
@@ -20,9 +19,30 @@
           <w:sz w:val="32"/>
           <w:szCs w:val="32"/>
         </w:rPr>
-        <w:t>So</w:t>
+        <w:t>So it is just necessary thing to do, hope it works!</w:t>
       </w:r>
-      <w:proofErr w:type="spellEnd"/>
+    </w:p>
+    <w:p>
+      <w:pPr>
+        <w:jc w:val="center"/>
+        <w:rPr>
+          <w:b/>
+          <w:bCs/>
+          <w:sz w:val="32"/>
+          <w:szCs w:val="32"/>
+        </w:rPr>
+      </w:pPr>
+    </w:p>
+    <w:p>
+      <w:pPr>
+        <w:jc w:val="center"/>
+        <w:rPr>
+          <w:b/>
+          <w:bCs/>
+          <w:sz w:val="32"/>
+          <w:szCs w:val="32"/>
+        </w:rPr>
+      </w:pPr>
       <w:r>
         <w:rPr>
           <w:b/>
@@ -30,9 +50,8 @@
           <w:sz w:val="32"/>
           <w:szCs w:val="32"/>
         </w:rPr>
-        <w:t xml:space="preserve"> it </w:t>
+        <w:t>“</w:t>
       </w:r>
-      <w:proofErr w:type="spellStart"/>
       <w:r>
         <w:rPr>
           <w:b/>
@@ -40,9 +59,8 @@
           <w:sz w:val="32"/>
           <w:szCs w:val="32"/>
         </w:rPr>
-        <w:t>is</w:t>
+        <w:t>I will code in JAVA!</w:t>
       </w:r>
-      <w:proofErr w:type="spellEnd"/>
       <w:r>
         <w:rPr>
           <w:b/>
@@ -50,87 +68,7 @@
           <w:sz w:val="32"/>
           <w:szCs w:val="32"/>
         </w:rPr>
-        <w:t xml:space="preserve"> just </w:t>
-      </w:r>
-      <w:proofErr w:type="spellStart"/>
-      <w:r>
-        <w:rPr>
-          <w:b/>
-          <w:bCs/>
-          <w:sz w:val="32"/>
-          <w:szCs w:val="32"/>
-        </w:rPr>
-        <w:t>necessary</w:t>
-      </w:r>
-      <w:proofErr w:type="spellEnd"/>
-      <w:r>
-        <w:rPr>
-          <w:b/>
-          <w:bCs/>
-          <w:sz w:val="32"/>
-          <w:szCs w:val="32"/>
-        </w:rPr>
-        <w:t xml:space="preserve"> </w:t>
-      </w:r>
-      <w:proofErr w:type="spellStart"/>
-      <w:r>
-        <w:rPr>
-          <w:b/>
-          <w:bCs/>
-          <w:sz w:val="32"/>
-          <w:szCs w:val="32"/>
-        </w:rPr>
-        <w:t>thing</w:t>
-      </w:r>
-      <w:proofErr w:type="spellEnd"/>
-      <w:r>
-        <w:rPr>
-          <w:b/>
-          <w:bCs/>
-          <w:sz w:val="32"/>
-          <w:szCs w:val="32"/>
-        </w:rPr>
-        <w:t xml:space="preserve"> to do, </w:t>
-      </w:r>
-      <w:proofErr w:type="spellStart"/>
-      <w:r>
-        <w:rPr>
-          <w:b/>
-          <w:bCs/>
-          <w:sz w:val="32"/>
-          <w:szCs w:val="32"/>
-        </w:rPr>
-        <w:t>hope</w:t>
-      </w:r>
-      <w:proofErr w:type="spellEnd"/>
-      <w:r>
-        <w:rPr>
-          <w:b/>
-          <w:bCs/>
-          <w:sz w:val="32"/>
-          <w:szCs w:val="32"/>
-        </w:rPr>
-        <w:t xml:space="preserve"> it </w:t>
-      </w:r>
-      <w:proofErr w:type="spellStart"/>
-      <w:r>
-        <w:rPr>
-          <w:b/>
-          <w:bCs/>
-          <w:sz w:val="32"/>
-          <w:szCs w:val="32"/>
-        </w:rPr>
-        <w:t>works</w:t>
-      </w:r>
-      <w:proofErr w:type="spellEnd"/>
-      <w:r>
-        <w:rPr>
-          <w:b/>
-          <w:bCs/>
-          <w:sz w:val="32"/>
-          <w:szCs w:val="32"/>
-        </w:rPr>
-        <w:t>!</w:t>
+        <w:t>”</w:t>
       </w:r>
     </w:p>
     <w:sectPr>
@@ -266,6 +204,7 @@
     <w:lsdException w:name="HTML Sample" w:semiHidden="1" w:unhideWhenUsed="1"/>
     <w:lsdException w:name="HTML Typewriter" w:semiHidden="1" w:unhideWhenUsed="1"/>
     <w:lsdException w:name="HTML Variable" w:semiHidden="1" w:unhideWhenUsed="1"/>
+    <w:lsdException w:name="Normal Table" w:semiHidden="1" w:unhideWhenUsed="1"/>
     <w:lsdException w:name="annotation subject" w:semiHidden="1" w:unhideWhenUsed="1"/>
     <w:lsdException w:name="No List" w:semiHidden="1" w:unhideWhenUsed="1"/>
     <w:lsdException w:name="Outline List 1" w:semiHidden="1" w:unhideWhenUsed="1"/>
@@ -312,8 +251,10 @@
     <w:lsdException w:name="Table Subtle 2" w:semiHidden="1" w:unhideWhenUsed="1"/>
     <w:lsdException w:name="Table Web 1" w:semiHidden="1" w:unhideWhenUsed="1"/>
     <w:lsdException w:name="Table Web 2" w:semiHidden="1" w:unhideWhenUsed="1"/>
+    <w:lsdException w:name="Table Web 3" w:semiHidden="1" w:unhideWhenUsed="1"/>
     <w:lsdException w:name="Balloon Text" w:semiHidden="1" w:unhideWhenUsed="1"/>
     <w:lsdException w:name="Table Grid" w:uiPriority="39"/>
+    <w:lsdException w:name="Table Theme" w:semiHidden="1" w:unhideWhenUsed="1"/>
     <w:lsdException w:name="Placeholder Text" w:semiHidden="1"/>
     <w:lsdException w:name="No Spacing" w:uiPriority="1" w:qFormat="1"/>
     <w:lsdException w:name="Light Shading" w:uiPriority="60"/>

</xml_diff>